<commit_message>
Dom, con and update
</commit_message>
<xml_diff>
--- a/text2/ФорматЛингвистика.docx
+++ b/text2/ФорматЛингвистика.docx
@@ -32,16 +32,8 @@
     <w:p>
       <w:pPr>
         <w:pStyle w:val="ListParagraph"/>
-        <w:numPr>
-          <w:ilvl w:val="0"/>
-          <w:numId w:val="1"/>
-        </w:numPr>
-        <w:jc w:val="both"/>
-        <w:rPr>
-          <w:rFonts w:ascii="Calibri" w:hAnsi="Calibri"/>
-          <w:sz w:val="24"/>
-          <w:szCs w:val="24"/>
-        </w:rPr>
+        <w:jc w:val="both"/>
+        <w:rPr/>
       </w:pPr>
       <w:r>
         <w:rPr>
@@ -51,7 +43,7 @@
           <w:szCs w:val="24"/>
           <w:lang w:val="bg-BG"/>
         </w:rPr>
-        <w:t>Формат на блиц състезанието:</w:t>
+        <w:t>БЛИЦ СЪСТЕЗАНИЕ</w:t>
       </w:r>
     </w:p>
     <w:p>
@@ -237,26 +229,18 @@
     <w:p>
       <w:pPr>
         <w:pStyle w:val="ListParagraph"/>
-        <w:numPr>
-          <w:ilvl w:val="0"/>
-          <w:numId w:val="1"/>
-        </w:numPr>
-        <w:jc w:val="both"/>
-        <w:rPr>
-          <w:b/>
+        <w:jc w:val="both"/>
+        <w:rPr/>
+      </w:pPr>
+      <w:r>
+        <w:rPr>
           <w:b/>
           <w:bCs/>
-        </w:rPr>
-      </w:pPr>
-      <w:r>
-        <w:rPr>
-          <w:b/>
-          <w:bCs/>
-          <w:sz w:val="24"/>
-          <w:szCs w:val="24"/>
-          <w:lang w:val="bg-BG"/>
-        </w:rPr>
-        <w:t>Формат на викторината:</w:t>
+          <w:sz w:val="24"/>
+          <w:szCs w:val="24"/>
+          <w:lang w:val="bg-BG"/>
+        </w:rPr>
+        <w:t>ВИКТОРИНА</w:t>
       </w:r>
     </w:p>
     <w:p>
@@ -414,19 +398,8 @@
     <w:p>
       <w:pPr>
         <w:pStyle w:val="ListParagraph"/>
-        <w:numPr>
-          <w:ilvl w:val="0"/>
-          <w:numId w:val="1"/>
-        </w:numPr>
-        <w:jc w:val="both"/>
-        <w:rPr>
-          <w:rFonts w:ascii="Calibri" w:hAnsi="Calibri" w:eastAsia="Calibri" w:cs="" w:asciiTheme="minorHAnsi" w:cstheme="minorBidi" w:eastAsiaTheme="minorHAnsi" w:hAnsiTheme="minorHAnsi"/>
-          <w:color w:val="auto"/>
-          <w:kern w:val="0"/>
-          <w:sz w:val="24"/>
-          <w:szCs w:val="24"/>
-          <w:lang w:val="bg-BG" w:eastAsia="en-US" w:bidi="ar-SA"/>
-        </w:rPr>
+        <w:jc w:val="both"/>
+        <w:rPr/>
       </w:pPr>
       <w:r>
         <w:rPr>
@@ -439,7 +412,20 @@
           <w:szCs w:val="24"/>
           <w:lang w:val="bg-BG" w:eastAsia="en-US" w:bidi="ar-SA"/>
         </w:rPr>
-        <w:t>Награждаване:</w:t>
+        <w:t>Н</w:t>
+      </w:r>
+      <w:r>
+        <w:rPr>
+          <w:rFonts w:eastAsia="Calibri" w:cs="" w:cstheme="minorBidi" w:eastAsiaTheme="minorHAnsi"/>
+          <w:b/>
+          <w:bCs/>
+          <w:color w:val="auto"/>
+          <w:kern w:val="0"/>
+          <w:sz w:val="24"/>
+          <w:szCs w:val="24"/>
+          <w:lang w:val="bg-BG" w:eastAsia="en-US" w:bidi="ar-SA"/>
+        </w:rPr>
+        <w:t>АГРАЖДАВАНЕ</w:t>
       </w:r>
     </w:p>
     <w:p>
@@ -527,17 +513,8 @@
     <w:p>
       <w:pPr>
         <w:pStyle w:val="ListParagraph"/>
-        <w:numPr>
-          <w:ilvl w:val="0"/>
-          <w:numId w:val="1"/>
-        </w:numPr>
-        <w:jc w:val="both"/>
-        <w:rPr>
-          <w:rFonts w:ascii="Calibri" w:hAnsi="Calibri"/>
-          <w:sz w:val="24"/>
-          <w:szCs w:val="24"/>
-          <w:lang w:val="bg-BG"/>
-        </w:rPr>
+        <w:jc w:val="both"/>
+        <w:rPr/>
       </w:pPr>
       <w:r>
         <w:rPr>
@@ -550,7 +527,20 @@
           <w:szCs w:val="24"/>
           <w:lang w:val="bg-BG" w:eastAsia="en-US" w:bidi="ar-SA"/>
         </w:rPr>
-        <w:t>Конктакти:</w:t>
+        <w:t>К</w:t>
+      </w:r>
+      <w:r>
+        <w:rPr>
+          <w:rFonts w:eastAsia="Calibri" w:cs="" w:cstheme="minorBidi" w:eastAsiaTheme="minorHAnsi"/>
+          <w:b/>
+          <w:bCs/>
+          <w:color w:val="auto"/>
+          <w:kern w:val="0"/>
+          <w:sz w:val="24"/>
+          <w:szCs w:val="24"/>
+          <w:lang w:val="bg-BG" w:eastAsia="en-US" w:bidi="ar-SA"/>
+        </w:rPr>
+        <w:t>ОНТАКТИ</w:t>
       </w:r>
     </w:p>
     <w:p>
@@ -1443,6 +1433,22 @@
       <w:sz w:val="24"/>
     </w:rPr>
   </w:style>
+  <w:style w:type="character" w:styleId="ListLabel3">
+    <w:name w:val="ListLabel 3"/>
+    <w:qFormat/>
+    <w:rPr>
+      <w:rFonts w:ascii="Calibri" w:hAnsi="Calibri" w:cs="OpenSymbol"/>
+      <w:sz w:val="24"/>
+    </w:rPr>
+  </w:style>
+  <w:style w:type="character" w:styleId="ListLabel4">
+    <w:name w:val="ListLabel 4"/>
+    <w:qFormat/>
+    <w:rPr>
+      <w:rFonts w:ascii="Calibri" w:hAnsi="Calibri" w:cs="OpenSymbol"/>
+      <w:sz w:val="24"/>
+    </w:rPr>
+  </w:style>
   <w:style w:type="paragraph" w:styleId="Heading">
     <w:name w:val="Heading"/>
     <w:basedOn w:val="Normal"/>

</xml_diff>